<commit_message>
backup problem sets for April 10
</commit_message>
<xml_diff>
--- a/IB1/7-Sequences/7-12HW_Sequences+currency+interest_calculations.docx
+++ b/IB1/7-Sequences/7-12HW_Sequences+currency+interest_calculations.docx
@@ -874,11 +874,34 @@
           <w:tab w:val="right" w:pos="9180"/>
         </w:tabs>
         <w:contextualSpacing w:val="0"/>
-      </w:pPr>
-      <w:r>
+        <w:rPr>
+          <w:b/>
+        </w:rPr>
+      </w:pPr>
+      <w:r>
+        <w:rPr>
+          <w:b/>
+        </w:rPr>
         <w:lastRenderedPageBreak/>
-        <w:t xml:space="preserve"> </w:t>
-      </w:r>
+        <w:t>7-13 Problem Set: Sequences</w:t>
+      </w:r>
+      <w:bookmarkStart w:id="0" w:name="_GoBack"/>
+      <w:bookmarkEnd w:id="0"/>
+      <w:r>
+        <w:rPr>
+          <w:b/>
+        </w:rPr>
+        <w:t>, series, and interest rate calculations</w:t>
+      </w:r>
+    </w:p>
+    <w:p>
+      <w:pPr>
+        <w:pStyle w:val="Numberandpartandmarksavailable"/>
+        <w:tabs>
+          <w:tab w:val="right" w:pos="9180"/>
+        </w:tabs>
+        <w:contextualSpacing w:val="0"/>
+      </w:pPr>
       <w:r>
         <w:rPr>
           <w:b/>
@@ -3149,10 +3172,8 @@
     <w:sectPr>
       <w:headerReference w:type="even" r:id="rId32"/>
       <w:headerReference w:type="default" r:id="rId33"/>
-      <w:footerReference w:type="even" r:id="rId34"/>
-      <w:footerReference w:type="default" r:id="rId35"/>
-      <w:headerReference w:type="first" r:id="rId36"/>
-      <w:footerReference w:type="first" r:id="rId37"/>
+      <w:footerReference w:type="default" r:id="rId34"/>
+      <w:headerReference w:type="first" r:id="rId35"/>
       <w:pgSz w:w="12240" w:h="15840"/>
       <w:pgMar w:top="1440" w:right="1440" w:bottom="1440" w:left="1440" w:header="720" w:footer="720" w:gutter="0"/>
       <w:cols w:space="720"/>
@@ -3188,16 +3209,6 @@
 </file>
 
 <file path=word/footer1.xml><?xml version="1.0" encoding="utf-8"?>
-<w:ftr xmlns:wpc="http://schemas.microsoft.com/office/word/2010/wordprocessingCanvas" xmlns:cx="http://schemas.microsoft.com/office/drawing/2014/chartex" xmlns:cx1="http://schemas.microsoft.com/office/drawing/2015/9/8/chartex" xmlns:cx2="http://schemas.microsoft.com/office/drawing/2015/10/21/chartex" xmlns:cx3="http://schemas.microsoft.com/office/drawing/2016/5/9/chartex" xmlns:cx4="http://schemas.microsoft.com/office/drawing/2016/5/10/chartex" xmlns:cx5="http://schemas.microsoft.com/office/drawing/2016/5/11/chartex" xmlns:cx6="http://schemas.microsoft.com/office/drawing/2016/5/12/chartex" xmlns:cx7="http://schemas.microsoft.com/office/drawing/2016/5/13/chartex" xmlns:cx8="http://schemas.microsoft.com/office/drawing/2016/5/14/chartex" xmlns:mc="http://schemas.openxmlformats.org/markup-compatibility/2006" xmlns:aink="http://schemas.microsoft.com/office/drawing/2016/ink" xmlns:am3d="http://schemas.microsoft.com/office/drawing/2017/model3d" xmlns:o="urn:schemas-microsoft-com:office:office" xmlns:r="http://schemas.openxmlformats.org/officeDocument/2006/relationships" xmlns:m="http://schemas.openxmlformats.org/officeDocument/2006/math" xmlns:v="urn:schemas-microsoft-com:vml" xmlns:wp14="http://schemas.microsoft.com/office/word/2010/wordprocessingDrawing" xmlns:wp="http://schemas.openxmlformats.org/drawingml/2006/wordprocessingDrawing" xmlns:w10="urn:schemas-microsoft-com:office:word" xmlns:w="http://schemas.openxmlformats.org/wordprocessingml/2006/main" xmlns:w14="http://schemas.microsoft.com/office/word/2010/wordml" xmlns:w15="http://schemas.microsoft.com/office/word/2012/wordml" xmlns:w16cid="http://schemas.microsoft.com/office/word/2016/wordml/cid" xmlns:w16se="http://schemas.microsoft.com/office/word/2015/wordml/symex" xmlns:wpg="http://schemas.microsoft.com/office/word/2010/wordprocessingGroup" xmlns:wpi="http://schemas.microsoft.com/office/word/2010/wordprocessingInk" xmlns:wne="http://schemas.microsoft.com/office/word/2006/wordml" xmlns:wps="http://schemas.microsoft.com/office/word/2010/wordprocessingShape" mc:Ignorable="w14 w15 w16se w16cid wp14">
-  <w:p>
-    <w:pPr>
-      <w:pStyle w:val="Footer"/>
-    </w:pPr>
-  </w:p>
-</w:ftr>
-</file>
-
-<file path=word/footer2.xml><?xml version="1.0" encoding="utf-8"?>
 <w:ftr xmlns:wpc="http://schemas.microsoft.com/office/word/2010/wordprocessingCanvas" xmlns:cx="http://schemas.microsoft.com/office/drawing/2014/chartex" xmlns:cx1="http://schemas.microsoft.com/office/drawing/2015/9/8/chartex" xmlns:cx2="http://schemas.microsoft.com/office/drawing/2015/10/21/chartex" xmlns:cx3="http://schemas.microsoft.com/office/drawing/2016/5/9/chartex" xmlns:cx4="http://schemas.microsoft.com/office/drawing/2016/5/10/chartex" xmlns:cx5="http://schemas.microsoft.com/office/drawing/2016/5/11/chartex" xmlns:cx6="http://schemas.microsoft.com/office/drawing/2016/5/12/chartex" xmlns:cx7="http://schemas.microsoft.com/office/drawing/2016/5/13/chartex" xmlns:cx8="http://schemas.microsoft.com/office/drawing/2016/5/14/chartex" xmlns:mc="http://schemas.openxmlformats.org/markup-compatibility/2006" xmlns:aink="http://schemas.microsoft.com/office/drawing/2016/ink" xmlns:am3d="http://schemas.microsoft.com/office/drawing/2017/model3d" xmlns:o="urn:schemas-microsoft-com:office:office" xmlns:r="http://schemas.openxmlformats.org/officeDocument/2006/relationships" xmlns:m="http://schemas.openxmlformats.org/officeDocument/2006/math" xmlns:v="urn:schemas-microsoft-com:vml" xmlns:wp14="http://schemas.microsoft.com/office/word/2010/wordprocessingDrawing" xmlns:wp="http://schemas.openxmlformats.org/drawingml/2006/wordprocessingDrawing" xmlns:w10="urn:schemas-microsoft-com:office:word" xmlns:w="http://schemas.openxmlformats.org/wordprocessingml/2006/main" xmlns:w14="http://schemas.microsoft.com/office/word/2010/wordml" xmlns:w15="http://schemas.microsoft.com/office/word/2012/wordml" xmlns:w16cid="http://schemas.microsoft.com/office/word/2016/wordml/cid" xmlns:w16se="http://schemas.microsoft.com/office/word/2015/wordml/symex" xmlns:wpg="http://schemas.microsoft.com/office/word/2010/wordprocessingGroup" xmlns:wpi="http://schemas.microsoft.com/office/word/2010/wordprocessingInk" xmlns:wne="http://schemas.microsoft.com/office/word/2006/wordml" xmlns:wps="http://schemas.microsoft.com/office/word/2010/wordprocessingShape" mc:Ignorable="w14 w15 w16se w16cid wp14">
   <w:p>
     <w:pPr>
@@ -3221,16 +3232,6 @@
     <w:r>
       <w:fldChar w:fldCharType="end"/>
     </w:r>
-  </w:p>
-</w:ftr>
-</file>
-
-<file path=word/footer3.xml><?xml version="1.0" encoding="utf-8"?>
-<w:ftr xmlns:wpc="http://schemas.microsoft.com/office/word/2010/wordprocessingCanvas" xmlns:cx="http://schemas.microsoft.com/office/drawing/2014/chartex" xmlns:cx1="http://schemas.microsoft.com/office/drawing/2015/9/8/chartex" xmlns:cx2="http://schemas.microsoft.com/office/drawing/2015/10/21/chartex" xmlns:cx3="http://schemas.microsoft.com/office/drawing/2016/5/9/chartex" xmlns:cx4="http://schemas.microsoft.com/office/drawing/2016/5/10/chartex" xmlns:cx5="http://schemas.microsoft.com/office/drawing/2016/5/11/chartex" xmlns:cx6="http://schemas.microsoft.com/office/drawing/2016/5/12/chartex" xmlns:cx7="http://schemas.microsoft.com/office/drawing/2016/5/13/chartex" xmlns:cx8="http://schemas.microsoft.com/office/drawing/2016/5/14/chartex" xmlns:mc="http://schemas.openxmlformats.org/markup-compatibility/2006" xmlns:aink="http://schemas.microsoft.com/office/drawing/2016/ink" xmlns:am3d="http://schemas.microsoft.com/office/drawing/2017/model3d" xmlns:o="urn:schemas-microsoft-com:office:office" xmlns:r="http://schemas.openxmlformats.org/officeDocument/2006/relationships" xmlns:m="http://schemas.openxmlformats.org/officeDocument/2006/math" xmlns:v="urn:schemas-microsoft-com:vml" xmlns:wp14="http://schemas.microsoft.com/office/word/2010/wordprocessingDrawing" xmlns:wp="http://schemas.openxmlformats.org/drawingml/2006/wordprocessingDrawing" xmlns:w10="urn:schemas-microsoft-com:office:word" xmlns:w="http://schemas.openxmlformats.org/wordprocessingml/2006/main" xmlns:w14="http://schemas.microsoft.com/office/word/2010/wordml" xmlns:w15="http://schemas.microsoft.com/office/word/2012/wordml" xmlns:w16cid="http://schemas.microsoft.com/office/word/2016/wordml/cid" xmlns:w16se="http://schemas.microsoft.com/office/word/2015/wordml/symex" xmlns:wpg="http://schemas.microsoft.com/office/word/2010/wordprocessingGroup" xmlns:wpi="http://schemas.microsoft.com/office/word/2010/wordprocessingInk" xmlns:wne="http://schemas.microsoft.com/office/word/2006/wordml" xmlns:wps="http://schemas.microsoft.com/office/word/2010/wordprocessingShape" mc:Ignorable="w14 w15 w16se w16cid wp14">
-  <w:p>
-    <w:pPr>
-      <w:pStyle w:val="Footer"/>
-    </w:pPr>
   </w:p>
 </w:ftr>
 </file>
@@ -3307,13 +3308,13 @@
       </w:tabs>
     </w:pPr>
     <w:r>
-      <w:t>8 April</w:t>
+      <w:t>10</w:t>
     </w:r>
     <w:r>
-      <w:t xml:space="preserve"> </w:t>
+      <w:t xml:space="preserve"> April</w:t>
     </w:r>
     <w:r>
-      <w:t>201</w:t>
+      <w:t xml:space="preserve"> 201</w:t>
     </w:r>
     <w:r>
       <w:t>9</w:t>
@@ -3326,8 +3327,6 @@
         <w:tab w:val="left" w:pos="6480"/>
       </w:tabs>
     </w:pPr>
-    <w:bookmarkStart w:id="0" w:name="_GoBack"/>
-    <w:bookmarkEnd w:id="0"/>
   </w:p>
 </w:hdr>
 </file>
@@ -3465,6 +3464,7 @@
     <w:lsdException w:name="HTML Sample" w:semiHidden="1" w:unhideWhenUsed="1"/>
     <w:lsdException w:name="HTML Typewriter" w:semiHidden="1" w:unhideWhenUsed="1"/>
     <w:lsdException w:name="HTML Variable" w:semiHidden="1" w:unhideWhenUsed="1"/>
+    <w:lsdException w:name="Normal Table" w:semiHidden="1" w:unhideWhenUsed="1"/>
     <w:lsdException w:name="annotation subject" w:semiHidden="1" w:unhideWhenUsed="1"/>
     <w:lsdException w:name="No List" w:semiHidden="1" w:unhideWhenUsed="1"/>
     <w:lsdException w:name="Outline List 1" w:semiHidden="1" w:unhideWhenUsed="1"/>
@@ -3511,8 +3511,10 @@
     <w:lsdException w:name="Table Subtle 2" w:semiHidden="1" w:unhideWhenUsed="1"/>
     <w:lsdException w:name="Table Web 1" w:semiHidden="1" w:unhideWhenUsed="1"/>
     <w:lsdException w:name="Table Web 2" w:semiHidden="1" w:unhideWhenUsed="1"/>
+    <w:lsdException w:name="Table Web 3" w:semiHidden="1" w:unhideWhenUsed="1"/>
     <w:lsdException w:name="Balloon Text" w:semiHidden="1" w:unhideWhenUsed="1"/>
     <w:lsdException w:name="Table Grid" w:uiPriority="39"/>
+    <w:lsdException w:name="Table Theme" w:semiHidden="1" w:unhideWhenUsed="1"/>
     <w:lsdException w:name="Placeholder Text" w:semiHidden="1"/>
     <w:lsdException w:name="No Spacing" w:uiPriority="1" w:qFormat="1"/>
     <w:lsdException w:name="Light Shading" w:uiPriority="60"/>

</xml_diff>